<commit_message>
Ajout des statistiques pour le salvateur
</commit_message>
<xml_diff>
--- a/documentation/Descriptif des statistiques des personnages.docx
+++ b/documentation/Descriptif des statistiques des personnages.docx
@@ -484,18 +484,7 @@
           <w:sz w:val="22"/>
           <w:shd w:fill="auto" w:val="clear"/>
         </w:rPr>
-        <w:t xml:space="preserve">nombre de fois la potion de mort a été utilisé et </w:t>
-      </w:r>
-      <w:r>
-        <w:rPr>
-          <w:rFonts w:ascii="Arial" w:hAnsi="Arial" w:cs="Arial" w:eastAsia="Arial"/>
-          <w:color w:val="auto"/>
-          <w:spacing w:val="0"/>
-          <w:position w:val="0"/>
-          <w:sz w:val="22"/>
-          <w:shd w:fill="auto" w:val="clear"/>
-        </w:rPr>
-        <w:t xml:space="preserve">pourcentage de loup-garou tuer</w:t>
+        <w:t xml:space="preserve">nombre de fois la potion de mort a été utilisé et pourcentage de loup-garou tuer</w:t>
       </w:r>
     </w:p>
     <w:p>
@@ -525,18 +514,7 @@
           <w:sz w:val="22"/>
           <w:shd w:fill="auto" w:val="clear"/>
         </w:rPr>
-        <w:t xml:space="preserve">nombre de fois la potion de vie a été utilisé et </w:t>
-      </w:r>
-      <w:r>
-        <w:rPr>
-          <w:rFonts w:ascii="Arial" w:hAnsi="Arial" w:cs="Arial" w:eastAsia="Arial"/>
-          <w:color w:val="auto"/>
-          <w:spacing w:val="0"/>
-          <w:position w:val="0"/>
-          <w:sz w:val="22"/>
-          <w:shd w:fill="auto" w:val="clear"/>
-        </w:rPr>
-        <w:t xml:space="preserve">pourcentage où elle s’est sauvé et ou elle a sauvé quelqu’un d’autre</w:t>
+        <w:t xml:space="preserve">nombre de fois la potion de vie a été utilisé et pourcentage où elle s’est sauvé et ou elle a sauvé quelqu’un d’autre</w:t>
       </w:r>
     </w:p>
     <w:p>
@@ -639,7 +617,7 @@
           <w:sz w:val="22"/>
           <w:shd w:fill="auto" w:val="clear"/>
         </w:rPr>
-        <w:t xml:space="preserve">Pourcentage de lg protégée et de villageois</w:t>
+        <w:t xml:space="preserve">Pourcentage de villageois</w:t>
       </w:r>
     </w:p>
     <w:p>

</xml_diff>

<commit_message>
Ajouts des stats pour le montreurs d'ours
</commit_message>
<xml_diff>
--- a/documentation/Descriptif des statistiques des personnages.docx
+++ b/documentation/Descriptif des statistiques des personnages.docx
@@ -720,7 +720,7 @@
           <w:sz w:val="22"/>
           <w:shd w:fill="auto" w:val="clear"/>
         </w:rPr>
-        <w:t xml:space="preserve">Moyenne de voisins différents </w:t>
+        <w:t xml:space="preserve">Pourcentage du nombre de grognement </w:t>
       </w:r>
     </w:p>
     <w:p>
@@ -747,6 +747,36 @@
           <w:color w:val="auto"/>
           <w:spacing w:val="0"/>
           <w:position w:val="0"/>
+          <w:sz w:val="22"/>
+          <w:shd w:fill="auto" w:val="clear"/>
+        </w:rPr>
+        <w:t xml:space="preserve">Moyenne de nouveaux voisins par partie</w:t>
+      </w:r>
+    </w:p>
+    <w:p>
+      <w:pPr>
+        <w:numPr>
+          <w:ilvl w:val="0"/>
+          <w:numId w:val="19"/>
+        </w:numPr>
+        <w:spacing w:before="0" w:after="0" w:line="276"/>
+        <w:ind w:right="0" w:left="720" w:hanging="360"/>
+        <w:jc w:val="left"/>
+        <w:rPr>
+          <w:rFonts w:ascii="Arial" w:hAnsi="Arial" w:cs="Arial" w:eastAsia="Arial"/>
+          <w:color w:val="auto"/>
+          <w:spacing w:val="0"/>
+          <w:position w:val="0"/>
+          <w:sz w:val="22"/>
+          <w:shd w:fill="auto" w:val="clear"/>
+        </w:rPr>
+      </w:pPr>
+      <w:r>
+        <w:rPr>
+          <w:rFonts w:ascii="Arial" w:hAnsi="Arial" w:cs="Arial" w:eastAsia="Arial"/>
+          <w:color w:val="auto"/>
+          <w:spacing w:val="0"/>
+          <w:position w:val="0"/>
           <w:sz w:val="21"/>
           <w:shd w:fill="auto" w:val="clear"/>
         </w:rPr>
@@ -811,6 +841,66 @@
           <w:shd w:fill="auto" w:val="clear"/>
         </w:rPr>
         <w:t xml:space="preserve">Pourcentage 2 innocent</w:t>
+      </w:r>
+    </w:p>
+    <w:p>
+      <w:pPr>
+        <w:numPr>
+          <w:ilvl w:val="0"/>
+          <w:numId w:val="19"/>
+        </w:numPr>
+        <w:spacing w:before="0" w:after="0" w:line="276"/>
+        <w:ind w:right="0" w:left="720" w:hanging="360"/>
+        <w:jc w:val="left"/>
+        <w:rPr>
+          <w:rFonts w:ascii="Arial" w:hAnsi="Arial" w:cs="Arial" w:eastAsia="Arial"/>
+          <w:color w:val="auto"/>
+          <w:spacing w:val="0"/>
+          <w:position w:val="0"/>
+          <w:sz w:val="22"/>
+          <w:shd w:fill="auto" w:val="clear"/>
+        </w:rPr>
+      </w:pPr>
+      <w:r>
+        <w:rPr>
+          <w:rFonts w:ascii="Arial" w:hAnsi="Arial" w:cs="Arial" w:eastAsia="Arial"/>
+          <w:color w:val="auto"/>
+          <w:spacing w:val="0"/>
+          <w:position w:val="0"/>
+          <w:sz w:val="21"/>
+          <w:shd w:fill="auto" w:val="clear"/>
+        </w:rPr>
+        <w:t xml:space="preserve">Pourcentage où le village a trouver le coupable du grognement après la mort du montreurs d'Ours</w:t>
+      </w:r>
+    </w:p>
+    <w:p>
+      <w:pPr>
+        <w:numPr>
+          <w:ilvl w:val="0"/>
+          <w:numId w:val="19"/>
+        </w:numPr>
+        <w:spacing w:before="0" w:after="0" w:line="276"/>
+        <w:ind w:right="0" w:left="720" w:hanging="360"/>
+        <w:jc w:val="left"/>
+        <w:rPr>
+          <w:rFonts w:ascii="Arial" w:hAnsi="Arial" w:cs="Arial" w:eastAsia="Arial"/>
+          <w:color w:val="auto"/>
+          <w:spacing w:val="0"/>
+          <w:position w:val="0"/>
+          <w:sz w:val="22"/>
+          <w:shd w:fill="auto" w:val="clear"/>
+        </w:rPr>
+      </w:pPr>
+      <w:r>
+        <w:rPr>
+          <w:rFonts w:ascii="Arial" w:hAnsi="Arial" w:cs="Arial" w:eastAsia="Arial"/>
+          <w:color w:val="auto"/>
+          <w:spacing w:val="0"/>
+          <w:position w:val="0"/>
+          <w:sz w:val="21"/>
+          <w:shd w:fill="auto" w:val="clear"/>
+        </w:rPr>
+        <w:t xml:space="preserve">Nombre de mort</w:t>
       </w:r>
     </w:p>
     <w:p>

</xml_diff>